<commit_message>
Added annotations to Sketch.cs code and finished practice test
</commit_message>
<xml_diff>
--- a/HelloUnity_Final/practice test 2.docx
+++ b/HelloUnity_Final/practice test 2.docx
@@ -2,6 +2,16 @@
 <file path=word/document.xml><?xml version="1.0" encoding="utf-8"?>
 <w:document xmlns:wpc="http://schemas.microsoft.com/office/word/2010/wordprocessingCanvas" xmlns:cx="http://schemas.microsoft.com/office/drawing/2014/chartex" xmlns:cx1="http://schemas.microsoft.com/office/drawing/2015/9/8/chartex" xmlns:cx2="http://schemas.microsoft.com/office/drawing/2015/10/21/chartex" xmlns:cx3="http://schemas.microsoft.com/office/drawing/2016/5/9/chartex" xmlns:cx4="http://schemas.microsoft.com/office/drawing/2016/5/10/chartex" xmlns:cx5="http://schemas.microsoft.com/office/drawing/2016/5/11/chartex" xmlns:cx6="http://schemas.microsoft.com/office/drawing/2016/5/12/chartex" xmlns:cx7="http://schemas.microsoft.com/office/drawing/2016/5/13/chartex" xmlns:cx8="http://schemas.microsoft.com/office/drawing/2016/5/14/chartex" xmlns:mc="http://schemas.openxmlformats.org/markup-compatibility/2006" xmlns:aink="http://schemas.microsoft.com/office/drawing/2016/ink" xmlns:am3d="http://schemas.microsoft.com/office/drawing/2017/model3d" xmlns:o="urn:schemas-microsoft-com:office:office" xmlns:r="http://schemas.openxmlformats.org/officeDocument/2006/relationships" xmlns:m="http://schemas.openxmlformats.org/officeDocument/2006/math" xmlns:v="urn:schemas-microsoft-com:vml" xmlns:wp14="http://schemas.microsoft.com/office/word/2010/wordprocessingDrawing" xmlns:wp="http://schemas.openxmlformats.org/drawingml/2006/wordprocessingDrawing" xmlns:w10="urn:schemas-microsoft-com:office:word" xmlns:w="http://schemas.openxmlformats.org/wordprocessingml/2006/main" xmlns:w14="http://schemas.microsoft.com/office/word/2010/wordml" xmlns:w15="http://schemas.microsoft.com/office/word/2012/wordml" xmlns:w16se="http://schemas.microsoft.com/office/word/2015/wordml/symex" xmlns:wpg="http://schemas.microsoft.com/office/word/2010/wordprocessingGroup" xmlns:wpi="http://schemas.microsoft.com/office/word/2010/wordprocessingInk" xmlns:wne="http://schemas.microsoft.com/office/word/2006/wordml" xmlns:wps="http://schemas.microsoft.com/office/word/2010/wordprocessingShape" mc:Ignorable="w14 w15 w16se wp14">
   <w:body>
+    <w:p>
+      <w:r>
+        <w:t xml:space="preserve">Lab practice test 2 - </w:t>
+      </w:r>
+      <w:r>
+        <w:t>Jyou338, 6341092</w:t>
+      </w:r>
+      <w:bookmarkStart w:id="0" w:name="_GoBack"/>
+      <w:bookmarkEnd w:id="0"/>
+    </w:p>
     <w:p>
       <w:r>
         <w:t>1. and 2.</w:t>
@@ -69,15 +79,7 @@
         </w:drawing>
       </w:r>
       <w:r>
-        <w:t xml:space="preserve">Created new mountain class to </w:t>
-      </w:r>
-      <w:proofErr w:type="spellStart"/>
-      <w:r>
-        <w:t>deserialize</w:t>
-      </w:r>
-      <w:proofErr w:type="spellEnd"/>
-      <w:r>
-        <w:t xml:space="preserve"> the GET request into mountain objects. </w:t>
+        <w:t xml:space="preserve">Created new mountain class to deserialize the GET request into mountain objects. </w:t>
       </w:r>
     </w:p>
     <w:p>
@@ -372,15 +374,7 @@
     </w:p>
     <w:p>
       <w:r>
-        <w:t xml:space="preserve">Made them stop spinning around the central cube but setting </w:t>
-      </w:r>
-      <w:proofErr w:type="spellStart"/>
-      <w:r>
-        <w:t>rotateSpeed</w:t>
-      </w:r>
-      <w:proofErr w:type="spellEnd"/>
-      <w:r>
-        <w:t xml:space="preserve"> to 0.</w:t>
+        <w:t>Made them stop spinning around the central cube but setting rotateSpeed to 0.</w:t>
       </w:r>
     </w:p>
     <w:p>
@@ -390,15 +384,7 @@
     </w:p>
     <w:p>
       <w:r>
-        <w:t xml:space="preserve">Created new </w:t>
-      </w:r>
-      <w:proofErr w:type="spellStart"/>
-      <w:r>
-        <w:t>spinSphere</w:t>
-      </w:r>
-      <w:proofErr w:type="spellEnd"/>
-      <w:r>
-        <w:t xml:space="preserve"> prefab and set it as a variable in the Sketch script. Depending on the symbol property, I create a cube or sphere prefab.</w:t>
+        <w:t>Created new spinSphere prefab and set it as a variable in the Sketch script. Depending on the symbol property, I create a cube or sphere prefab.</w:t>
       </w:r>
     </w:p>
     <w:p>
@@ -647,8 +633,179 @@
       </w:r>
     </w:p>
     <w:p>
-      <w:bookmarkStart w:id="0" w:name="_GoBack"/>
-      <w:bookmarkEnd w:id="0"/>
+      <w:r>
+        <w:rPr>
+          <w:noProof/>
+        </w:rPr>
+        <w:drawing>
+          <wp:inline distT="0" distB="0" distL="0" distR="0" wp14:anchorId="7EC938EA" wp14:editId="29F26232">
+            <wp:extent cx="6986016" cy="3691207"/>
+            <wp:effectExtent l="0" t="0" r="5715" b="5080"/>
+            <wp:docPr id="7" name="Picture 7"/>
+            <wp:cNvGraphicFramePr>
+              <a:graphicFrameLocks xmlns:a="http://schemas.openxmlformats.org/drawingml/2006/main" noChangeAspect="1"/>
+            </wp:cNvGraphicFramePr>
+            <a:graphic xmlns:a="http://schemas.openxmlformats.org/drawingml/2006/main">
+              <a:graphicData uri="http://schemas.openxmlformats.org/drawingml/2006/picture">
+                <pic:pic xmlns:pic="http://schemas.openxmlformats.org/drawingml/2006/picture">
+                  <pic:nvPicPr>
+                    <pic:cNvPr id="1" name=""/>
+                    <pic:cNvPicPr/>
+                  </pic:nvPicPr>
+                  <pic:blipFill>
+                    <a:blip r:embed="rId13"/>
+                    <a:stretch>
+                      <a:fillRect/>
+                    </a:stretch>
+                  </pic:blipFill>
+                  <pic:spPr>
+                    <a:xfrm>
+                      <a:off x="0" y="0"/>
+                      <a:ext cx="6986834" cy="3691639"/>
+                    </a:xfrm>
+                    <a:prstGeom prst="rect">
+                      <a:avLst/>
+                    </a:prstGeom>
+                  </pic:spPr>
+                </pic:pic>
+              </a:graphicData>
+            </a:graphic>
+          </wp:inline>
+        </w:drawing>
+      </w:r>
+    </w:p>
+    <w:p>
+      <w:r>
+        <w:br w:type="page"/>
+      </w:r>
+    </w:p>
+    <w:p>
+      <w:r>
+        <w:rPr>
+          <w:noProof/>
+        </w:rPr>
+        <w:lastRenderedPageBreak/>
+        <w:drawing>
+          <wp:anchor distT="0" distB="0" distL="114300" distR="114300" simplePos="0" relativeHeight="251669504" behindDoc="0" locked="0" layoutInCell="1" allowOverlap="1">
+            <wp:simplePos x="0" y="0"/>
+            <wp:positionH relativeFrom="column">
+              <wp:posOffset>-256540</wp:posOffset>
+            </wp:positionH>
+            <wp:positionV relativeFrom="paragraph">
+              <wp:posOffset>254000</wp:posOffset>
+            </wp:positionV>
+            <wp:extent cx="8288020" cy="5140325"/>
+            <wp:effectExtent l="0" t="0" r="0" b="3175"/>
+            <wp:wrapSquare wrapText="bothSides"/>
+            <wp:docPr id="8" name="Picture 8"/>
+            <wp:cNvGraphicFramePr>
+              <a:graphicFrameLocks xmlns:a="http://schemas.openxmlformats.org/drawingml/2006/main" noChangeAspect="1"/>
+            </wp:cNvGraphicFramePr>
+            <a:graphic xmlns:a="http://schemas.openxmlformats.org/drawingml/2006/main">
+              <a:graphicData uri="http://schemas.openxmlformats.org/drawingml/2006/picture">
+                <pic:pic xmlns:pic="http://schemas.openxmlformats.org/drawingml/2006/picture">
+                  <pic:nvPicPr>
+                    <pic:cNvPr id="1" name=""/>
+                    <pic:cNvPicPr/>
+                  </pic:nvPicPr>
+                  <pic:blipFill>
+                    <a:blip r:embed="rId14">
+                      <a:extLst>
+                        <a:ext uri="{28A0092B-C50C-407E-A947-70E740481C1C}">
+                          <a14:useLocalDpi xmlns:a14="http://schemas.microsoft.com/office/drawing/2010/main" val="0"/>
+                        </a:ext>
+                      </a:extLst>
+                    </a:blip>
+                    <a:stretch>
+                      <a:fillRect/>
+                    </a:stretch>
+                  </pic:blipFill>
+                  <pic:spPr>
+                    <a:xfrm>
+                      <a:off x="0" y="0"/>
+                      <a:ext cx="8288020" cy="5140325"/>
+                    </a:xfrm>
+                    <a:prstGeom prst="rect">
+                      <a:avLst/>
+                    </a:prstGeom>
+                  </pic:spPr>
+                </pic:pic>
+              </a:graphicData>
+            </a:graphic>
+            <wp14:sizeRelH relativeFrom="margin">
+              <wp14:pctWidth>0</wp14:pctWidth>
+            </wp14:sizeRelH>
+            <wp14:sizeRelV relativeFrom="margin">
+              <wp14:pctHeight>0</wp14:pctHeight>
+            </wp14:sizeRelV>
+          </wp:anchor>
+        </w:drawing>
+      </w:r>
+      <w:r>
+        <w:t>6.</w:t>
+      </w:r>
+    </w:p>
+    <w:p>
+      <w:r>
+        <w:rPr>
+          <w:noProof/>
+        </w:rPr>
+        <w:drawing>
+          <wp:anchor distT="0" distB="0" distL="114300" distR="114300" simplePos="0" relativeHeight="251670528" behindDoc="0" locked="0" layoutInCell="1" allowOverlap="1">
+            <wp:simplePos x="0" y="0"/>
+            <wp:positionH relativeFrom="column">
+              <wp:posOffset>4555490</wp:posOffset>
+            </wp:positionH>
+            <wp:positionV relativeFrom="paragraph">
+              <wp:posOffset>4234180</wp:posOffset>
+            </wp:positionV>
+            <wp:extent cx="5222240" cy="1773555"/>
+            <wp:effectExtent l="0" t="0" r="0" b="0"/>
+            <wp:wrapSquare wrapText="bothSides"/>
+            <wp:docPr id="14" name="Picture 14"/>
+            <wp:cNvGraphicFramePr>
+              <a:graphicFrameLocks xmlns:a="http://schemas.openxmlformats.org/drawingml/2006/main" noChangeAspect="1"/>
+            </wp:cNvGraphicFramePr>
+            <a:graphic xmlns:a="http://schemas.openxmlformats.org/drawingml/2006/main">
+              <a:graphicData uri="http://schemas.openxmlformats.org/drawingml/2006/picture">
+                <pic:pic xmlns:pic="http://schemas.openxmlformats.org/drawingml/2006/picture">
+                  <pic:nvPicPr>
+                    <pic:cNvPr id="1" name=""/>
+                    <pic:cNvPicPr/>
+                  </pic:nvPicPr>
+                  <pic:blipFill>
+                    <a:blip r:embed="rId15">
+                      <a:extLst>
+                        <a:ext uri="{28A0092B-C50C-407E-A947-70E740481C1C}">
+                          <a14:useLocalDpi xmlns:a14="http://schemas.microsoft.com/office/drawing/2010/main" val="0"/>
+                        </a:ext>
+                      </a:extLst>
+                    </a:blip>
+                    <a:stretch>
+                      <a:fillRect/>
+                    </a:stretch>
+                  </pic:blipFill>
+                  <pic:spPr>
+                    <a:xfrm>
+                      <a:off x="0" y="0"/>
+                      <a:ext cx="5222240" cy="1773555"/>
+                    </a:xfrm>
+                    <a:prstGeom prst="rect">
+                      <a:avLst/>
+                    </a:prstGeom>
+                  </pic:spPr>
+                </pic:pic>
+              </a:graphicData>
+            </a:graphic>
+            <wp14:sizeRelH relativeFrom="margin">
+              <wp14:pctWidth>0</wp14:pctWidth>
+            </wp14:sizeRelH>
+            <wp14:sizeRelV relativeFrom="margin">
+              <wp14:pctHeight>0</wp14:pctHeight>
+            </wp14:sizeRelV>
+          </wp:anchor>
+        </w:drawing>
+      </w:r>
     </w:p>
     <w:sectPr>
       <w:pgSz w:w="16838" w:h="11906" w:orient="landscape"/>

</xml_diff>

<commit_message>
Added github url to doc
</commit_message>
<xml_diff>
--- a/HelloUnity_Final/practice test 2.docx
+++ b/HelloUnity_Final/practice test 2.docx
@@ -9,10 +9,20 @@
       <w:r>
         <w:t>Jyou338, 6341092</w:t>
       </w:r>
+    </w:p>
+    <w:p>
+      <w:hyperlink r:id="rId4" w:history="1">
+        <w:r>
+          <w:rPr>
+            <w:rStyle w:val="Hyperlink"/>
+          </w:rPr>
+          <w:t>https://github.com/jyou338/Hello-Unity/tree/master/HelloUnity_Final</w:t>
+        </w:r>
+      </w:hyperlink>
+    </w:p>
+    <w:p>
       <w:bookmarkStart w:id="0" w:name="_GoBack"/>
       <w:bookmarkEnd w:id="0"/>
-    </w:p>
-    <w:p>
       <w:r>
         <w:t>1. and 2.</w:t>
       </w:r>
@@ -46,7 +56,7 @@
                     <pic:cNvPicPr/>
                   </pic:nvPicPr>
                   <pic:blipFill>
-                    <a:blip r:embed="rId4">
+                    <a:blip r:embed="rId5">
                       <a:extLst>
                         <a:ext uri="{28A0092B-C50C-407E-A947-70E740481C1C}">
                           <a14:useLocalDpi xmlns:a14="http://schemas.microsoft.com/office/drawing/2010/main" val="0"/>
@@ -122,7 +132,7 @@
                     <pic:cNvPicPr/>
                   </pic:nvPicPr>
                   <pic:blipFill>
-                    <a:blip r:embed="rId5">
+                    <a:blip r:embed="rId6">
                       <a:extLst>
                         <a:ext uri="{28A0092B-C50C-407E-A947-70E740481C1C}">
                           <a14:useLocalDpi xmlns:a14="http://schemas.microsoft.com/office/drawing/2010/main" val="0"/>
@@ -189,7 +199,7 @@
                     <pic:cNvPicPr/>
                   </pic:nvPicPr>
                   <pic:blipFill>
-                    <a:blip r:embed="rId6">
+                    <a:blip r:embed="rId7">
                       <a:extLst>
                         <a:ext uri="{28A0092B-C50C-407E-A947-70E740481C1C}">
                           <a14:useLocalDpi xmlns:a14="http://schemas.microsoft.com/office/drawing/2010/main" val="0"/>
@@ -277,7 +287,7 @@
                     <pic:cNvPicPr/>
                   </pic:nvPicPr>
                   <pic:blipFill>
-                    <a:blip r:embed="rId7">
+                    <a:blip r:embed="rId8">
                       <a:extLst>
                         <a:ext uri="{28A0092B-C50C-407E-A947-70E740481C1C}">
                           <a14:useLocalDpi xmlns:a14="http://schemas.microsoft.com/office/drawing/2010/main" val="0"/>
@@ -331,7 +341,7 @@
                     <pic:cNvPicPr/>
                   </pic:nvPicPr>
                   <pic:blipFill>
-                    <a:blip r:embed="rId8">
+                    <a:blip r:embed="rId9">
                       <a:extLst>
                         <a:ext uri="{28A0092B-C50C-407E-A947-70E740481C1C}">
                           <a14:useLocalDpi xmlns:a14="http://schemas.microsoft.com/office/drawing/2010/main" val="0"/>
@@ -416,7 +426,7 @@
                     <pic:cNvPicPr/>
                   </pic:nvPicPr>
                   <pic:blipFill>
-                    <a:blip r:embed="rId9">
+                    <a:blip r:embed="rId10">
                       <a:extLst>
                         <a:ext uri="{28A0092B-C50C-407E-A947-70E740481C1C}">
                           <a14:useLocalDpi xmlns:a14="http://schemas.microsoft.com/office/drawing/2010/main" val="0"/>
@@ -476,7 +486,7 @@
                     <pic:cNvPicPr/>
                   </pic:nvPicPr>
                   <pic:blipFill>
-                    <a:blip r:embed="rId10">
+                    <a:blip r:embed="rId11">
                       <a:extLst>
                         <a:ext uri="{28A0092B-C50C-407E-A947-70E740481C1C}">
                           <a14:useLocalDpi xmlns:a14="http://schemas.microsoft.com/office/drawing/2010/main" val="0"/>
@@ -542,7 +552,7 @@
                     <pic:cNvPicPr/>
                   </pic:nvPicPr>
                   <pic:blipFill>
-                    <a:blip r:embed="rId11">
+                    <a:blip r:embed="rId12">
                       <a:extLst>
                         <a:ext uri="{28A0092B-C50C-407E-A947-70E740481C1C}">
                           <a14:useLocalDpi xmlns:a14="http://schemas.microsoft.com/office/drawing/2010/main" val="0"/>
@@ -596,7 +606,7 @@
                     <pic:cNvPicPr/>
                   </pic:nvPicPr>
                   <pic:blipFill>
-                    <a:blip r:embed="rId12">
+                    <a:blip r:embed="rId13">
                       <a:extLst>
                         <a:ext uri="{28A0092B-C50C-407E-A947-70E740481C1C}">
                           <a14:useLocalDpi xmlns:a14="http://schemas.microsoft.com/office/drawing/2010/main" val="0"/>
@@ -653,7 +663,7 @@
                     <pic:cNvPicPr/>
                   </pic:nvPicPr>
                   <pic:blipFill>
-                    <a:blip r:embed="rId13"/>
+                    <a:blip r:embed="rId14"/>
                     <a:stretch>
                       <a:fillRect/>
                     </a:stretch>
@@ -709,7 +719,7 @@
                     <pic:cNvPicPr/>
                   </pic:nvPicPr>
                   <pic:blipFill>
-                    <a:blip r:embed="rId14">
+                    <a:blip r:embed="rId15">
                       <a:extLst>
                         <a:ext uri="{28A0092B-C50C-407E-A947-70E740481C1C}">
                           <a14:useLocalDpi xmlns:a14="http://schemas.microsoft.com/office/drawing/2010/main" val="0"/>
@@ -774,7 +784,7 @@
                     <pic:cNvPicPr/>
                   </pic:nvPicPr>
                   <pic:blipFill>
-                    <a:blip r:embed="rId15">
+                    <a:blip r:embed="rId16">
                       <a:extLst>
                         <a:ext uri="{28A0092B-C50C-407E-A947-70E740481C1C}">
                           <a14:useLocalDpi xmlns:a14="http://schemas.microsoft.com/office/drawing/2010/main" val="0"/>
@@ -1253,6 +1263,29 @@
       <w:contextualSpacing/>
     </w:pPr>
   </w:style>
+  <w:style w:type="character" w:styleId="Hyperlink">
+    <w:name w:val="Hyperlink"/>
+    <w:basedOn w:val="DefaultParagraphFont"/>
+    <w:uiPriority w:val="99"/>
+    <w:unhideWhenUsed/>
+    <w:rsid w:val="006D032D"/>
+    <w:rPr>
+      <w:color w:val="0563C1" w:themeColor="hyperlink"/>
+      <w:u w:val="single"/>
+    </w:rPr>
+  </w:style>
+  <w:style w:type="character" w:styleId="UnresolvedMention">
+    <w:name w:val="Unresolved Mention"/>
+    <w:basedOn w:val="DefaultParagraphFont"/>
+    <w:uiPriority w:val="99"/>
+    <w:semiHidden/>
+    <w:unhideWhenUsed/>
+    <w:rsid w:val="006D032D"/>
+    <w:rPr>
+      <w:color w:val="808080"/>
+      <w:shd w:val="clear" w:color="auto" w:fill="E6E6E6"/>
+    </w:rPr>
+  </w:style>
 </w:styles>
 </file>
 

</xml_diff>